<commit_message>
feat: Completed A4-3 Loops
</commit_message>
<xml_diff>
--- a/Courses/PROG1070/Modules/Module 4 - Algorithms and Control Structures/Assignments/A4-3_Loops.docx
+++ b/Courses/PROG1070/Modules/Module 4 - Algorithms and Control Structures/Assignments/A4-3_Loops.docx
@@ -10,7 +10,6 @@
           <w:szCs w:val="28"/>
         </w:rPr>
       </w:pPr>
-      <w:bookmarkStart w:id="0" w:name="_GoBack"/>
       <w:r>
         <w:rPr>
           <w:b/>
@@ -19,6 +18,56 @@
         </w:rPr>
         <w:t>A4-3: Loops</w:t>
       </w:r>
+    </w:p>
+    <w:p>
+      <w:pPr>
+        <w:rPr>
+          <w:b/>
+          <w:sz w:val="28"/>
+          <w:szCs w:val="28"/>
+        </w:rPr>
+      </w:pPr>
+      <w:r>
+        <w:rPr>
+          <w:noProof/>
+        </w:rPr>
+        <w:drawing>
+          <wp:inline distT="0" distB="0" distL="0" distR="0" wp14:anchorId="0F04B30C" wp14:editId="6FDAAA2F">
+            <wp:extent cx="5943600" cy="4752975"/>
+            <wp:effectExtent l="0" t="0" r="0" b="9525"/>
+            <wp:docPr id="1" name="Picture 1"/>
+            <wp:cNvGraphicFramePr>
+              <a:graphicFrameLocks xmlns:a="http://schemas.openxmlformats.org/drawingml/2006/main" noChangeAspect="1"/>
+            </wp:cNvGraphicFramePr>
+            <a:graphic xmlns:a="http://schemas.openxmlformats.org/drawingml/2006/main">
+              <a:graphicData uri="http://schemas.openxmlformats.org/drawingml/2006/picture">
+                <pic:pic xmlns:pic="http://schemas.openxmlformats.org/drawingml/2006/picture">
+                  <pic:nvPicPr>
+                    <pic:cNvPr id="1" name=""/>
+                    <pic:cNvPicPr/>
+                  </pic:nvPicPr>
+                  <pic:blipFill>
+                    <a:blip r:embed="rId4"/>
+                    <a:stretch>
+                      <a:fillRect/>
+                    </a:stretch>
+                  </pic:blipFill>
+                  <pic:spPr>
+                    <a:xfrm>
+                      <a:off x="0" y="0"/>
+                      <a:ext cx="5943600" cy="4752975"/>
+                    </a:xfrm>
+                    <a:prstGeom prst="rect">
+                      <a:avLst/>
+                    </a:prstGeom>
+                  </pic:spPr>
+                </pic:pic>
+              </a:graphicData>
+            </a:graphic>
+          </wp:inline>
+        </w:drawing>
+      </w:r>
+      <w:bookmarkStart w:id="0" w:name="_GoBack"/>
       <w:bookmarkEnd w:id="0"/>
     </w:p>
     <w:sectPr>

</xml_diff>